<commit_message>
Bug fix +documentation for lab 7
</commit_message>
<xml_diff>
--- a/lab_reports/Documentation.docx
+++ b/lab_reports/Documentation.docx
@@ -8,8 +8,6 @@
         <w:rPr>
           <w:b/>
           <w:bCs/>
-          <w:i/>
-          <w:iCs/>
           <w:sz w:val="260"/>
           <w:szCs w:val="260"/>
           <w:lang w:val="uk-UA"/>
@@ -19,8 +17,6 @@
         <w:rPr>
           <w:b/>
           <w:bCs/>
-          <w:i/>
-          <w:iCs/>
           <w:sz w:val="56"/>
           <w:szCs w:val="56"/>
           <w:lang w:val="uk-UA"/>
@@ -127,6 +123,7 @@
       </w:pPr>
       <w:r>
         <w:rPr>
+          <w:noProof/>
           <w:lang w:val="uk-UA"/>
         </w:rPr>
         <w:drawing>
@@ -199,7 +196,14 @@
           <w:noProof/>
           <w:lang w:val="en-US"/>
         </w:rPr>
-        <w:t>GitHub.</w:t>
+        <w:t>GitHub</w:t>
+      </w:r>
+      <w:r>
+        <w:rPr>
+          <w:noProof/>
+          <w:lang w:val="ru-RU"/>
+        </w:rPr>
+        <w:t>.</w:t>
       </w:r>
       <w:r>
         <w:rPr>
@@ -246,7 +250,7 @@
     <w:p>
       <w:pPr>
         <w:rPr>
-          <w:lang w:val="en-US"/>
+          <w:lang w:val="ru-RU"/>
         </w:rPr>
       </w:pPr>
       <w:r>
@@ -261,21 +265,27 @@
         <w:rPr>
           <w:b/>
           <w:bCs/>
+          <w:lang w:val="ru-RU"/>
+        </w:rPr>
+        <w:t xml:space="preserve"> </w:t>
+      </w:r>
+      <w:r>
+        <w:rPr>
+          <w:lang w:val="uk-UA"/>
+        </w:rPr>
+        <w:t xml:space="preserve">підключення репозиторію до платформи </w:t>
+      </w:r>
+      <w:r>
+        <w:rPr>
           <w:lang w:val="en-US"/>
         </w:rPr>
-        <w:t xml:space="preserve"> </w:t>
-      </w:r>
-      <w:r>
-        <w:rPr>
-          <w:lang w:val="uk-UA"/>
-        </w:rPr>
-        <w:t xml:space="preserve">підключення репозиторію до платформи </w:t>
-      </w:r>
-      <w:r>
-        <w:rPr>
-          <w:lang w:val="en-US"/>
-        </w:rPr>
-        <w:t>Jira.</w:t>
+        <w:t>Jira</w:t>
+      </w:r>
+      <w:r>
+        <w:rPr>
+          <w:lang w:val="ru-RU"/>
+        </w:rPr>
+        <w:t>.</w:t>
       </w:r>
     </w:p>
     <w:p>
@@ -286,6 +296,7 @@
       </w:pPr>
       <w:r>
         <w:rPr>
+          <w:noProof/>
           <w:lang w:val="en-US"/>
         </w:rPr>
         <w:drawing>
@@ -341,23 +352,7 @@
           <w:lang w:val="uk-UA"/>
         </w:rPr>
         <w:lastRenderedPageBreak/>
-        <w:t xml:space="preserve">Крок </w:t>
-      </w:r>
-      <w:r>
-        <w:rPr>
-          <w:b/>
-          <w:bCs/>
-          <w:lang w:val="uk-UA"/>
-        </w:rPr>
-        <w:t>4</w:t>
-      </w:r>
-      <w:r>
-        <w:rPr>
-          <w:b/>
-          <w:bCs/>
-          <w:lang w:val="uk-UA"/>
-        </w:rPr>
-        <w:t xml:space="preserve">: </w:t>
+        <w:t xml:space="preserve">Крок 4: </w:t>
       </w:r>
       <w:r>
         <w:rPr>
@@ -380,6 +375,7 @@
       </w:r>
       <w:r>
         <w:rPr>
+          <w:noProof/>
           <w:lang w:val="en-US"/>
         </w:rPr>
         <w:drawing>
@@ -442,7 +438,34 @@
           <w:noProof/>
           <w:lang w:val="en-US"/>
         </w:rPr>
-        <w:t xml:space="preserve">P.S. </w:t>
+        <w:t>P</w:t>
+      </w:r>
+      <w:r>
+        <w:rPr>
+          <w:b/>
+          <w:bCs/>
+          <w:noProof/>
+          <w:lang w:val="ru-RU"/>
+        </w:rPr>
+        <w:t>.</w:t>
+      </w:r>
+      <w:r>
+        <w:rPr>
+          <w:b/>
+          <w:bCs/>
+          <w:noProof/>
+          <w:lang w:val="en-US"/>
+        </w:rPr>
+        <w:t>S</w:t>
+      </w:r>
+      <w:r>
+        <w:rPr>
+          <w:b/>
+          <w:bCs/>
+          <w:noProof/>
+          <w:lang w:val="ru-RU"/>
+        </w:rPr>
+        <w:t xml:space="preserve">. </w:t>
       </w:r>
       <w:r>
         <w:rPr>
@@ -456,7 +479,14 @@
           <w:noProof/>
           <w:lang w:val="en-US"/>
         </w:rPr>
-        <w:t xml:space="preserve">HTML </w:t>
+        <w:t>HTML</w:t>
+      </w:r>
+      <w:r>
+        <w:rPr>
+          <w:noProof/>
+          <w:lang w:val="ru-RU"/>
+        </w:rPr>
+        <w:t xml:space="preserve"> </w:t>
       </w:r>
       <w:r>
         <w:rPr>
@@ -470,7 +500,14 @@
           <w:noProof/>
           <w:lang w:val="en-US"/>
         </w:rPr>
-        <w:t>CSS.</w:t>
+        <w:t>CSS</w:t>
+      </w:r>
+      <w:r>
+        <w:rPr>
+          <w:noProof/>
+          <w:lang w:val="ru-RU"/>
+        </w:rPr>
+        <w:t>.</w:t>
       </w:r>
     </w:p>
     <w:sectPr>

</xml_diff>